<commit_message>
programming lab 4: moved to the new directory
</commit_message>
<xml_diff>
--- a/OPD/lab2/Lab2.docx
+++ b/OPD/lab2/Lab2.docx
@@ -314,14 +314,34 @@
         </w:rPr>
         <w:t xml:space="preserve"> </w:t>
       </w:r>
+      <w:proofErr w:type="spellStart"/>
       <w:r>
         <w:rPr>
           <w:rFonts w:ascii="Times New Roman" w:hAnsi="Times New Roman" w:cs="Times New Roman"/>
           <w:sz w:val="32"/>
           <w:szCs w:val="20"/>
         </w:rPr>
-        <w:t>Ткешелашвили Нино Мерабиевна</w:t>
+        <w:t>Ткешелашвили</w:t>
       </w:r>
+      <w:proofErr w:type="spellEnd"/>
+      <w:r>
+        <w:rPr>
+          <w:rFonts w:ascii="Times New Roman" w:hAnsi="Times New Roman" w:cs="Times New Roman"/>
+          <w:sz w:val="32"/>
+          <w:szCs w:val="20"/>
+        </w:rPr>
+        <w:t xml:space="preserve"> Нино </w:t>
+      </w:r>
+      <w:proofErr w:type="spellStart"/>
+      <w:r>
+        <w:rPr>
+          <w:rFonts w:ascii="Times New Roman" w:hAnsi="Times New Roman" w:cs="Times New Roman"/>
+          <w:sz w:val="32"/>
+          <w:szCs w:val="20"/>
+        </w:rPr>
+        <w:t>Мерабиевна</w:t>
+      </w:r>
+      <w:proofErr w:type="spellEnd"/>
     </w:p>
     <w:p>
       <w:pPr>
@@ -3400,8 +3420,12 @@
     </w:p>
     <w:p>
       <w:pPr>
+        <w:pStyle w:val="a4"/>
+        <w:numPr>
+          <w:ilvl w:val="0"/>
+          <w:numId w:val="11"/>
+        </w:numPr>
         <w:spacing w:after="120" w:line="240" w:lineRule="auto"/>
-        <w:ind w:left="357"/>
         <w:rPr>
           <w:rFonts w:ascii="Times New Roman" w:hAnsi="Times New Roman" w:cs="Times New Roman"/>
           <w:sz w:val="28"/>
@@ -3414,7 +3438,7 @@
           <w:sz w:val="28"/>
           <w:szCs w:val="18"/>
         </w:rPr>
-        <w:t>159 – адрес первой инструкции</w:t>
+        <w:t>– адрес первой инструкции</w:t>
       </w:r>
     </w:p>
     <w:p>
@@ -3443,15 +3467,30 @@
         <w:ind w:left="357"/>
         <w:rPr>
           <w:rFonts w:ascii="Times New Roman" w:hAnsi="Times New Roman" w:cs="Times New Roman"/>
-          <w:sz w:val="28"/>
-          <w:szCs w:val="18"/>
+          <w:b/>
+          <w:bCs/>
+          <w:sz w:val="32"/>
+          <w:szCs w:val="20"/>
         </w:rPr>
       </w:pPr>
       <w:r>
         <w:rPr>
           <w:rFonts w:ascii="Times New Roman" w:hAnsi="Times New Roman" w:cs="Times New Roman"/>
-          <w:sz w:val="28"/>
-          <w:szCs w:val="18"/>
+          <w:b/>
+          <w:bCs/>
+          <w:sz w:val="32"/>
+          <w:szCs w:val="20"/>
+          <w:lang w:val="en-US"/>
+        </w:rPr>
+        <w:t xml:space="preserve">3. </w:t>
+      </w:r>
+      <w:r>
+        <w:rPr>
+          <w:rFonts w:ascii="Times New Roman" w:hAnsi="Times New Roman" w:cs="Times New Roman"/>
+          <w:b/>
+          <w:bCs/>
+          <w:sz w:val="32"/>
+          <w:szCs w:val="20"/>
         </w:rPr>
         <w:t>Трассировка</w:t>
       </w:r>
@@ -3459,7 +3498,7 @@
     <w:tbl>
       <w:tblPr>
         <w:tblW w:w="10117" w:type="dxa"/>
-        <w:tblInd w:w="-142" w:type="dxa"/>
+        <w:jc w:val="center"/>
         <w:tblBorders>
           <w:top w:val="single" w:sz="4" w:space="0" w:color="auto"/>
           <w:left w:val="single" w:sz="4" w:space="0" w:color="auto"/>
@@ -3490,6 +3529,9 @@
         <w:gridCol w:w="1635"/>
       </w:tblGrid>
       <w:tr>
+        <w:trPr>
+          <w:jc w:val="center"/>
+        </w:trPr>
         <w:tc>
           <w:tcPr>
             <w:tcW w:w="1672" w:type="dxa"/>
@@ -3561,6 +3603,9 @@
         </w:tc>
       </w:tr>
       <w:tr>
+        <w:trPr>
+          <w:jc w:val="center"/>
+        </w:trPr>
         <w:tc>
           <w:tcPr>
             <w:tcW w:w="973" w:type="dxa"/>
@@ -3731,6 +3776,9 @@
         </w:tc>
       </w:tr>
       <w:tr>
+        <w:trPr>
+          <w:jc w:val="center"/>
+        </w:trPr>
         <w:tc>
           <w:tcPr>
             <w:tcW w:w="973" w:type="dxa"/>
@@ -3970,6 +4018,9 @@
         </w:tc>
       </w:tr>
       <w:tr>
+        <w:trPr>
+          <w:jc w:val="center"/>
+        </w:trPr>
         <w:tc>
           <w:tcPr>
             <w:tcW w:w="973" w:type="dxa"/>
@@ -4209,6 +4260,9 @@
         </w:tc>
       </w:tr>
       <w:tr>
+        <w:trPr>
+          <w:jc w:val="center"/>
+        </w:trPr>
         <w:tc>
           <w:tcPr>
             <w:tcW w:w="973" w:type="dxa"/>
@@ -4448,6 +4502,9 @@
         </w:tc>
       </w:tr>
       <w:tr>
+        <w:trPr>
+          <w:jc w:val="center"/>
+        </w:trPr>
         <w:tc>
           <w:tcPr>
             <w:tcW w:w="973" w:type="dxa"/>
@@ -4687,6 +4744,9 @@
         </w:tc>
       </w:tr>
       <w:tr>
+        <w:trPr>
+          <w:jc w:val="center"/>
+        </w:trPr>
         <w:tc>
           <w:tcPr>
             <w:tcW w:w="973" w:type="dxa"/>
@@ -4926,6 +4986,9 @@
         </w:tc>
       </w:tr>
       <w:tr>
+        <w:trPr>
+          <w:jc w:val="center"/>
+        </w:trPr>
         <w:tc>
           <w:tcPr>
             <w:tcW w:w="973" w:type="dxa"/>
@@ -5165,6 +5228,9 @@
         </w:tc>
       </w:tr>
       <w:tr>
+        <w:trPr>
+          <w:jc w:val="center"/>
+        </w:trPr>
         <w:tc>
           <w:tcPr>
             <w:tcW w:w="973" w:type="dxa"/>
@@ -5404,6 +5470,9 @@
         </w:tc>
       </w:tr>
       <w:tr>
+        <w:trPr>
+          <w:jc w:val="center"/>
+        </w:trPr>
         <w:tc>
           <w:tcPr>
             <w:tcW w:w="973" w:type="dxa"/>
@@ -5660,7 +5729,7 @@
         <w:pStyle w:val="a4"/>
         <w:numPr>
           <w:ilvl w:val="0"/>
-          <w:numId w:val="9"/>
+          <w:numId w:val="10"/>
         </w:numPr>
         <w:spacing w:after="120" w:line="240" w:lineRule="auto"/>
         <w:rPr>
@@ -8132,6 +8201,95 @@
     </w:lvl>
   </w:abstractNum>
   <w:abstractNum w:abstractNumId="9" w15:restartNumberingAfterBreak="0">
+    <w:nsid w:val="49D95460"/>
+    <w:multiLevelType w:val="hybridMultilevel"/>
+    <w:tmpl w:val="374822CA"/>
+    <w:lvl w:ilvl="0" w:tplc="9B2A00F6">
+      <w:start w:val="160"/>
+      <w:numFmt w:val="decimal"/>
+      <w:lvlText w:val="%1"/>
+      <w:lvlJc w:val="left"/>
+      <w:pPr>
+        <w:ind w:left="807" w:hanging="450"/>
+      </w:pPr>
+      <w:rPr>
+        <w:rFonts w:hint="default"/>
+      </w:rPr>
+    </w:lvl>
+    <w:lvl w:ilvl="1" w:tplc="04190019" w:tentative="1">
+      <w:start w:val="1"/>
+      <w:numFmt w:val="lowerLetter"/>
+      <w:lvlText w:val="%2."/>
+      <w:lvlJc w:val="left"/>
+      <w:pPr>
+        <w:ind w:left="1437" w:hanging="360"/>
+      </w:pPr>
+    </w:lvl>
+    <w:lvl w:ilvl="2" w:tplc="0419001B" w:tentative="1">
+      <w:start w:val="1"/>
+      <w:numFmt w:val="lowerRoman"/>
+      <w:lvlText w:val="%3."/>
+      <w:lvlJc w:val="right"/>
+      <w:pPr>
+        <w:ind w:left="2157" w:hanging="180"/>
+      </w:pPr>
+    </w:lvl>
+    <w:lvl w:ilvl="3" w:tplc="0419000F" w:tentative="1">
+      <w:start w:val="1"/>
+      <w:numFmt w:val="decimal"/>
+      <w:lvlText w:val="%4."/>
+      <w:lvlJc w:val="left"/>
+      <w:pPr>
+        <w:ind w:left="2877" w:hanging="360"/>
+      </w:pPr>
+    </w:lvl>
+    <w:lvl w:ilvl="4" w:tplc="04190019" w:tentative="1">
+      <w:start w:val="1"/>
+      <w:numFmt w:val="lowerLetter"/>
+      <w:lvlText w:val="%5."/>
+      <w:lvlJc w:val="left"/>
+      <w:pPr>
+        <w:ind w:left="3597" w:hanging="360"/>
+      </w:pPr>
+    </w:lvl>
+    <w:lvl w:ilvl="5" w:tplc="0419001B" w:tentative="1">
+      <w:start w:val="1"/>
+      <w:numFmt w:val="lowerRoman"/>
+      <w:lvlText w:val="%6."/>
+      <w:lvlJc w:val="right"/>
+      <w:pPr>
+        <w:ind w:left="4317" w:hanging="180"/>
+      </w:pPr>
+    </w:lvl>
+    <w:lvl w:ilvl="6" w:tplc="0419000F" w:tentative="1">
+      <w:start w:val="1"/>
+      <w:numFmt w:val="decimal"/>
+      <w:lvlText w:val="%7."/>
+      <w:lvlJc w:val="left"/>
+      <w:pPr>
+        <w:ind w:left="5037" w:hanging="360"/>
+      </w:pPr>
+    </w:lvl>
+    <w:lvl w:ilvl="7" w:tplc="04190019" w:tentative="1">
+      <w:start w:val="1"/>
+      <w:numFmt w:val="lowerLetter"/>
+      <w:lvlText w:val="%8."/>
+      <w:lvlJc w:val="left"/>
+      <w:pPr>
+        <w:ind w:left="5757" w:hanging="360"/>
+      </w:pPr>
+    </w:lvl>
+    <w:lvl w:ilvl="8" w:tplc="0419001B" w:tentative="1">
+      <w:start w:val="1"/>
+      <w:numFmt w:val="lowerRoman"/>
+      <w:lvlText w:val="%9."/>
+      <w:lvlJc w:val="right"/>
+      <w:pPr>
+        <w:ind w:left="6477" w:hanging="180"/>
+      </w:pPr>
+    </w:lvl>
+  </w:abstractNum>
+  <w:abstractNum w:abstractNumId="10" w15:restartNumberingAfterBreak="0">
     <w:nsid w:val="624668EE"/>
     <w:multiLevelType w:val="hybridMultilevel"/>
     <w:tmpl w:val="E25EBBC6"/>
@@ -8245,10 +8403,13 @@
     <w:abstractNumId w:val="2"/>
   </w:num>
   <w:num w:numId="9">
-    <w:abstractNumId w:val="9"/>
+    <w:abstractNumId w:val="10"/>
   </w:num>
   <w:num w:numId="10">
     <w:abstractNumId w:val="1"/>
+  </w:num>
+  <w:num w:numId="11">
+    <w:abstractNumId w:val="9"/>
   </w:num>
 </w:numbering>
 </file>

</xml_diff>